<commit_message>
Taget billeder med ind i Test.docx
</commit_message>
<xml_diff>
--- a/Systemarkitektur/Test.docx
+++ b/Systemarkitektur/Test.docx
@@ -181,6 +181,389 @@
       </w:r>
     </w:p>
     <w:p>
+      <w:r>
+        <w:rPr>
+          <w:noProof/>
+          <w:lang w:eastAsia="da-DK"/>
+        </w:rPr>
+        <mc:AlternateContent>
+          <mc:Choice Requires="wpg">
+            <w:drawing>
+              <wp:anchor distT="0" distB="0" distL="114300" distR="114300" simplePos="0" relativeHeight="251659264" behindDoc="0" locked="0" layoutInCell="1" allowOverlap="1" wp14:anchorId="3B3FBD3B" wp14:editId="174B55B4">
+                <wp:simplePos x="0" y="0"/>
+                <wp:positionH relativeFrom="margin">
+                  <wp:align>right</wp:align>
+                </wp:positionH>
+                <wp:positionV relativeFrom="paragraph">
+                  <wp:posOffset>2355157</wp:posOffset>
+                </wp:positionV>
+                <wp:extent cx="3116580" cy="1630680"/>
+                <wp:effectExtent l="0" t="0" r="7620" b="7620"/>
+                <wp:wrapTopAndBottom/>
+                <wp:docPr id="6" name="Group 6"/>
+                <wp:cNvGraphicFramePr/>
+                <a:graphic xmlns:a="http://schemas.openxmlformats.org/drawingml/2006/main">
+                  <a:graphicData uri="http://schemas.microsoft.com/office/word/2010/wordprocessingGroup">
+                    <wpg:wgp>
+                      <wpg:cNvGrpSpPr/>
+                      <wpg:grpSpPr>
+                        <a:xfrm>
+                          <a:off x="0" y="0"/>
+                          <a:ext cx="3116580" cy="1630680"/>
+                          <a:chOff x="0" y="0"/>
+                          <a:chExt cx="3116580" cy="1630680"/>
+                        </a:xfrm>
+                      </wpg:grpSpPr>
+                      <pic:pic xmlns:pic="http://schemas.openxmlformats.org/drawingml/2006/picture">
+                        <pic:nvPicPr>
+                          <pic:cNvPr id="2" name="Picture 2"/>
+                          <pic:cNvPicPr>
+                            <a:picLocks noChangeAspect="1"/>
+                          </pic:cNvPicPr>
+                        </pic:nvPicPr>
+                        <pic:blipFill>
+                          <a:blip r:embed="rId5">
+                            <a:extLst>
+                              <a:ext uri="{28A0092B-C50C-407E-A947-70E740481C1C}">
+                                <a14:useLocalDpi xmlns:a14="http://schemas.microsoft.com/office/drawing/2010/main" val="0"/>
+                              </a:ext>
+                            </a:extLst>
+                          </a:blip>
+                          <a:stretch>
+                            <a:fillRect/>
+                          </a:stretch>
+                        </pic:blipFill>
+                        <pic:spPr>
+                          <a:xfrm>
+                            <a:off x="0" y="0"/>
+                            <a:ext cx="3116580" cy="1308735"/>
+                          </a:xfrm>
+                          <a:prstGeom prst="rect">
+                            <a:avLst/>
+                          </a:prstGeom>
+                        </pic:spPr>
+                      </pic:pic>
+                      <wps:wsp>
+                        <wps:cNvPr id="5" name="Text Box 5"/>
+                        <wps:cNvSpPr txBox="1"/>
+                        <wps:spPr>
+                          <a:xfrm>
+                            <a:off x="0" y="1363980"/>
+                            <a:ext cx="3116580" cy="266700"/>
+                          </a:xfrm>
+                          <a:prstGeom prst="rect">
+                            <a:avLst/>
+                          </a:prstGeom>
+                          <a:solidFill>
+                            <a:prstClr val="white"/>
+                          </a:solidFill>
+                          <a:ln>
+                            <a:noFill/>
+                          </a:ln>
+                          <a:effectLst/>
+                        </wps:spPr>
+                        <wps:txbx>
+                          <w:txbxContent>
+                            <w:p>
+                              <w:pPr>
+                                <w:pStyle w:val="Caption"/>
+                                <w:rPr>
+                                  <w:noProof/>
+                                </w:rPr>
+                              </w:pPr>
+                              <w:bookmarkStart w:id="0" w:name="_Ref451714394"/>
+                              <w:r>
+                                <w:t xml:space="preserve">Figur </w:t>
+                              </w:r>
+                              <w:fldSimple w:instr=" SEQ Figur \* ARABIC ">
+                                <w:r>
+                                  <w:rPr>
+                                    <w:noProof/>
+                                  </w:rPr>
+                                  <w:t>2</w:t>
+                                </w:r>
+                              </w:fldSimple>
+                              <w:bookmarkEnd w:id="0"/>
+                              <w:r>
+                                <w:t xml:space="preserve">: </w:t>
+                              </w:r>
+                              <w:proofErr w:type="spellStart"/>
+                              <w:r>
+                                <w:t>Covarage</w:t>
+                              </w:r>
+                              <w:proofErr w:type="spellEnd"/>
+                              <w:r>
+                                <w:t xml:space="preserve"> af Pristjek220 Unittests</w:t>
+                              </w:r>
+                            </w:p>
+                          </w:txbxContent>
+                        </wps:txbx>
+                        <wps:bodyPr rot="0" spcFirstLastPara="0" vertOverflow="overflow" horzOverflow="overflow" vert="horz" wrap="square" lIns="0" tIns="0" rIns="0" bIns="0" numCol="1" spcCol="0" rtlCol="0" fromWordArt="0" anchor="t" anchorCtr="0" forceAA="0" compatLnSpc="1">
+                          <a:prstTxWarp prst="textNoShape">
+                            <a:avLst/>
+                          </a:prstTxWarp>
+                          <a:spAutoFit/>
+                        </wps:bodyPr>
+                      </wps:wsp>
+                    </wpg:wgp>
+                  </a:graphicData>
+                </a:graphic>
+                <wp14:sizeRelH relativeFrom="page">
+                  <wp14:pctWidth>0</wp14:pctWidth>
+                </wp14:sizeRelH>
+                <wp14:sizeRelV relativeFrom="page">
+                  <wp14:pctHeight>0</wp14:pctHeight>
+                </wp14:sizeRelV>
+              </wp:anchor>
+            </w:drawing>
+          </mc:Choice>
+          <mc:Fallback>
+            <w:pict>
+              <v:group w14:anchorId="3B3FBD3B" id="Group 6" o:spid="_x0000_s1026" style="position:absolute;margin-left:194.2pt;margin-top:185.45pt;width:245.4pt;height:128.4pt;z-index:251659264;mso-position-horizontal:right;mso-position-horizontal-relative:margin" coordsize="31165,16306" o:gfxdata="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">
+                <v:shapetype id="_x0000_t75" coordsize="21600,21600" o:spt="75" o:preferrelative="t" path="m@4@5l@4@11@9@11@9@5xe" filled="f" stroked="f">
+                  <v:stroke joinstyle="miter"/>
+                  <v:formulas>
+                    <v:f eqn="if lineDrawn pixelLineWidth 0"/>
+                    <v:f eqn="sum @0 1 0"/>
+                    <v:f eqn="sum 0 0 @1"/>
+                    <v:f eqn="prod @2 1 2"/>
+                    <v:f eqn="prod @3 21600 pixelWidth"/>
+                    <v:f eqn="prod @3 21600 pixelHeight"/>
+                    <v:f eqn="sum @0 0 1"/>
+                    <v:f eqn="prod @6 1 2"/>
+                    <v:f eqn="prod @7 21600 pixelWidth"/>
+                    <v:f eqn="sum @8 21600 0"/>
+                    <v:f eqn="prod @7 21600 pixelHeight"/>
+                    <v:f eqn="sum @10 21600 0"/>
+                  </v:formulas>
+                  <v:path o:extrusionok="f" gradientshapeok="t" o:connecttype="rect"/>
+                  <o:lock v:ext="edit" aspectratio="t"/>
+                </v:shapetype>
+                <v:shape id="Picture 2" o:spid="_x0000_s1027" type="#_x0000_t75" style="position:absolute;width:31165;height:13087;visibility:visible;mso-wrap-style:square" o:gfxdata="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">
+                  <v:imagedata r:id="rId6" o:title=""/>
+                  <v:path arrowok="t"/>
+                </v:shape>
+                <v:shapetype id="_x0000_t202" coordsize="21600,21600" o:spt="202" path="m,l,21600r21600,l21600,xe">
+                  <v:stroke joinstyle="miter"/>
+                  <v:path gradientshapeok="t" o:connecttype="rect"/>
+                </v:shapetype>
+                <v:shape id="Text Box 5" o:spid="_x0000_s1028" type="#_x0000_t202" style="position:absolute;top:13639;width:31165;height:2667;visibility:visible;mso-wrap-style:square;v-text-anchor:top" o:gfxdata="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" stroked="f">
+                  <v:textbox style="mso-fit-shape-to-text:t" inset="0,0,0,0">
+                    <w:txbxContent>
+                      <w:p>
+                        <w:pPr>
+                          <w:pStyle w:val="Caption"/>
+                          <w:rPr>
+                            <w:noProof/>
+                          </w:rPr>
+                        </w:pPr>
+                        <w:bookmarkStart w:id="1" w:name="_Ref451714394"/>
+                        <w:r>
+                          <w:t xml:space="preserve">Figur </w:t>
+                        </w:r>
+                        <w:fldSimple w:instr=" SEQ Figur \* ARABIC ">
+                          <w:r>
+                            <w:rPr>
+                              <w:noProof/>
+                            </w:rPr>
+                            <w:t>2</w:t>
+                          </w:r>
+                        </w:fldSimple>
+                        <w:bookmarkEnd w:id="1"/>
+                        <w:r>
+                          <w:t xml:space="preserve">: </w:t>
+                        </w:r>
+                        <w:proofErr w:type="spellStart"/>
+                        <w:r>
+                          <w:t>Covarage</w:t>
+                        </w:r>
+                        <w:proofErr w:type="spellEnd"/>
+                        <w:r>
+                          <w:t xml:space="preserve"> af Pristjek220 Unittests</w:t>
+                        </w:r>
+                      </w:p>
+                    </w:txbxContent>
+                  </v:textbox>
+                </v:shape>
+                <w10:wrap type="topAndBottom" anchorx="margin"/>
+              </v:group>
+            </w:pict>
+          </mc:Fallback>
+        </mc:AlternateContent>
+      </w:r>
+      <w:r>
+        <w:rPr>
+          <w:noProof/>
+          <w:lang w:eastAsia="da-DK"/>
+        </w:rPr>
+        <mc:AlternateContent>
+          <mc:Choice Requires="wpg">
+            <w:drawing>
+              <wp:anchor distT="0" distB="0" distL="114300" distR="114300" simplePos="0" relativeHeight="251658240" behindDoc="0" locked="0" layoutInCell="1" allowOverlap="1" wp14:anchorId="3A865CE0" wp14:editId="4FA5DCE8">
+                <wp:simplePos x="0" y="0"/>
+                <wp:positionH relativeFrom="margin">
+                  <wp:align>left</wp:align>
+                </wp:positionH>
+                <wp:positionV relativeFrom="paragraph">
+                  <wp:posOffset>439940</wp:posOffset>
+                </wp:positionV>
+                <wp:extent cx="2316480" cy="3573780"/>
+                <wp:effectExtent l="0" t="0" r="7620" b="7620"/>
+                <wp:wrapTopAndBottom/>
+                <wp:docPr id="4" name="Group 4"/>
+                <wp:cNvGraphicFramePr/>
+                <a:graphic xmlns:a="http://schemas.openxmlformats.org/drawingml/2006/main">
+                  <a:graphicData uri="http://schemas.microsoft.com/office/word/2010/wordprocessingGroup">
+                    <wpg:wgp>
+                      <wpg:cNvGrpSpPr/>
+                      <wpg:grpSpPr>
+                        <a:xfrm>
+                          <a:off x="0" y="0"/>
+                          <a:ext cx="2316480" cy="3573780"/>
+                          <a:chOff x="0" y="0"/>
+                          <a:chExt cx="2316480" cy="3573780"/>
+                        </a:xfrm>
+                      </wpg:grpSpPr>
+                      <pic:pic xmlns:pic="http://schemas.openxmlformats.org/drawingml/2006/picture">
+                        <pic:nvPicPr>
+                          <pic:cNvPr id="1" name="Picture 1"/>
+                          <pic:cNvPicPr>
+                            <a:picLocks noChangeAspect="1"/>
+                          </pic:cNvPicPr>
+                        </pic:nvPicPr>
+                        <pic:blipFill>
+                          <a:blip r:embed="rId7">
+                            <a:extLst>
+                              <a:ext uri="{28A0092B-C50C-407E-A947-70E740481C1C}">
+                                <a14:useLocalDpi xmlns:a14="http://schemas.microsoft.com/office/drawing/2010/main" val="0"/>
+                              </a:ext>
+                            </a:extLst>
+                          </a:blip>
+                          <a:stretch>
+                            <a:fillRect/>
+                          </a:stretch>
+                        </pic:blipFill>
+                        <pic:spPr>
+                          <a:xfrm>
+                            <a:off x="0" y="0"/>
+                            <a:ext cx="2316480" cy="3246120"/>
+                          </a:xfrm>
+                          <a:prstGeom prst="rect">
+                            <a:avLst/>
+                          </a:prstGeom>
+                        </pic:spPr>
+                      </pic:pic>
+                      <wps:wsp>
+                        <wps:cNvPr id="3" name="Text Box 3"/>
+                        <wps:cNvSpPr txBox="1"/>
+                        <wps:spPr>
+                          <a:xfrm>
+                            <a:off x="0" y="3307080"/>
+                            <a:ext cx="2316480" cy="266700"/>
+                          </a:xfrm>
+                          <a:prstGeom prst="rect">
+                            <a:avLst/>
+                          </a:prstGeom>
+                          <a:solidFill>
+                            <a:prstClr val="white"/>
+                          </a:solidFill>
+                          <a:ln>
+                            <a:noFill/>
+                          </a:ln>
+                          <a:effectLst/>
+                        </wps:spPr>
+                        <wps:txbx>
+                          <w:txbxContent>
+                            <w:p>
+                              <w:pPr>
+                                <w:pStyle w:val="Caption"/>
+                                <w:rPr>
+                                  <w:noProof/>
+                                </w:rPr>
+                              </w:pPr>
+                              <w:r>
+                                <w:t xml:space="preserve">Figur </w:t>
+                              </w:r>
+                              <w:fldSimple w:instr=" SEQ Figur \* ARABIC ">
+                                <w:r>
+                                  <w:rPr>
+                                    <w:noProof/>
+                                  </w:rPr>
+                                  <w:t>1</w:t>
+                                </w:r>
+                              </w:fldSimple>
+                              <w:r>
+                                <w:t xml:space="preserve">: </w:t>
+                              </w:r>
+                              <w:r>
+                                <w:t>Udførelse af unittest i Pristjek220</w:t>
+                              </w:r>
+                            </w:p>
+                          </w:txbxContent>
+                        </wps:txbx>
+                        <wps:bodyPr rot="0" spcFirstLastPara="0" vertOverflow="overflow" horzOverflow="overflow" vert="horz" wrap="square" lIns="0" tIns="0" rIns="0" bIns="0" numCol="1" spcCol="0" rtlCol="0" fromWordArt="0" anchor="t" anchorCtr="0" forceAA="0" compatLnSpc="1">
+                          <a:prstTxWarp prst="textNoShape">
+                            <a:avLst/>
+                          </a:prstTxWarp>
+                          <a:spAutoFit/>
+                        </wps:bodyPr>
+                      </wps:wsp>
+                    </wpg:wgp>
+                  </a:graphicData>
+                </a:graphic>
+                <wp14:sizeRelH relativeFrom="page">
+                  <wp14:pctWidth>0</wp14:pctWidth>
+                </wp14:sizeRelH>
+                <wp14:sizeRelV relativeFrom="page">
+                  <wp14:pctHeight>0</wp14:pctHeight>
+                </wp14:sizeRelV>
+              </wp:anchor>
+            </w:drawing>
+          </mc:Choice>
+          <mc:Fallback>
+            <w:pict>
+              <v:group w14:anchorId="3A865CE0" id="Group 4" o:spid="_x0000_s1029" style="position:absolute;margin-left:0;margin-top:34.65pt;width:182.4pt;height:281.4pt;z-index:251658240;mso-position-horizontal:left;mso-position-horizontal-relative:margin" coordsize="23164,35737" o:gfxdata="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">
+                <v:shape id="Picture 1" o:spid="_x0000_s1030" type="#_x0000_t75" style="position:absolute;width:23164;height:32461;visibility:visible;mso-wrap-style:square" o:gfxdata="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">
+                  <v:imagedata r:id="rId8" o:title=""/>
+                  <v:path arrowok="t"/>
+                </v:shape>
+                <v:shape id="Text Box 3" o:spid="_x0000_s1031" type="#_x0000_t202" style="position:absolute;top:33070;width:23164;height:2667;visibility:visible;mso-wrap-style:square;v-text-anchor:top" o:gfxdata="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" stroked="f">
+                  <v:textbox style="mso-fit-shape-to-text:t" inset="0,0,0,0">
+                    <w:txbxContent>
+                      <w:p>
+                        <w:pPr>
+                          <w:pStyle w:val="Caption"/>
+                          <w:rPr>
+                            <w:noProof/>
+                          </w:rPr>
+                        </w:pPr>
+                        <w:r>
+                          <w:t xml:space="preserve">Figur </w:t>
+                        </w:r>
+                        <w:fldSimple w:instr=" SEQ Figur \* ARABIC ">
+                          <w:r>
+                            <w:rPr>
+                              <w:noProof/>
+                            </w:rPr>
+                            <w:t>1</w:t>
+                          </w:r>
+                        </w:fldSimple>
+                        <w:r>
+                          <w:t xml:space="preserve">: </w:t>
+                        </w:r>
+                        <w:r>
+                          <w:t>Udførelse af unittest i Pristjek220</w:t>
+                        </w:r>
+                      </w:p>
+                    </w:txbxContent>
+                  </v:textbox>
+                </v:shape>
+                <w10:wrap type="topAndBottom" anchorx="margin"/>
+              </v:group>
+            </w:pict>
+          </mc:Fallback>
+        </mc:AlternateContent>
+      </w:r>
       <w:proofErr w:type="spellStart"/>
       <w:r>
         <w:t>LogInViewModel</w:t>
@@ -210,6 +593,80 @@
       <w:proofErr w:type="spellEnd"/>
       <w:r>
         <w:t>, på grund af der igennem testene ikke køre nogle applikation.</w:t>
+      </w:r>
+    </w:p>
+    <w:p>
+      <w:r>
+        <w:fldChar w:fldCharType="begin"/>
+      </w:r>
+      <w:r>
+        <w:instrText xml:space="preserve"> REF _Ref451711285 \h </w:instrText>
+      </w:r>
+      <w:r>
+        <w:fldChar w:fldCharType="separate"/>
+      </w:r>
+      <w:r>
+        <w:t xml:space="preserve">Figur </w:t>
+      </w:r>
+      <w:r>
+        <w:rPr>
+          <w:noProof/>
+        </w:rPr>
+        <w:t>1</w:t>
+      </w:r>
+      <w:r>
+        <w:fldChar w:fldCharType="end"/>
+      </w:r>
+      <w:r>
+        <w:t xml:space="preserve"> viser resultatet af Pristjek220 229 automatiserede unittest, hvor der kan ses de alle er godkendt.</w:t>
+      </w:r>
+      <w:r>
+        <w:t xml:space="preserve"> </w:t>
+      </w:r>
+      <w:r>
+        <w:fldChar w:fldCharType="begin"/>
+      </w:r>
+      <w:r>
+        <w:instrText xml:space="preserve"> REF _Ref451714394 \h </w:instrText>
+      </w:r>
+      <w:r>
+        <w:fldChar w:fldCharType="separate"/>
+      </w:r>
+      <w:r>
+        <w:t xml:space="preserve">Figur </w:t>
+      </w:r>
+      <w:r>
+        <w:rPr>
+          <w:noProof/>
+        </w:rPr>
+        <w:t>2</w:t>
+      </w:r>
+      <w:r>
+        <w:fldChar w:fldCharType="end"/>
+      </w:r>
+      <w:r>
+        <w:t xml:space="preserve"> viser </w:t>
+      </w:r>
+      <w:proofErr w:type="spellStart"/>
+      <w:r>
+        <w:t>coveragen</w:t>
+      </w:r>
+      <w:proofErr w:type="spellEnd"/>
+      <w:r>
+        <w:t xml:space="preserve"> af unittestene, hvor der kan ses der ikke opnås 100% </w:t>
+      </w:r>
+      <w:proofErr w:type="spellStart"/>
+      <w:r>
+        <w:t>covarage</w:t>
+      </w:r>
+      <w:proofErr w:type="spellEnd"/>
+      <w:r>
+        <w:t>, som der blev forklaret før, er der nogle ting der ikke kunne testes. Der er ekskluderet de klasser som gruppen ikke selv har skrevet</w:t>
+      </w:r>
+      <w:bookmarkStart w:id="2" w:name="_GoBack"/>
+      <w:bookmarkEnd w:id="2"/>
+      <w:r>
+        <w:t>.</w:t>
       </w:r>
     </w:p>
     <w:p>
@@ -217,6 +674,7 @@
         <w:pStyle w:val="Heading1"/>
       </w:pPr>
       <w:r>
+        <w:lastRenderedPageBreak/>
         <w:t>Integrationstest</w:t>
       </w:r>
     </w:p>
@@ -248,12 +706,7 @@
       </w:r>
       <w:proofErr w:type="spellEnd"/>
       <w:r>
-        <w:t>-up strategi for at sikre at funktionaliteten mellem de forskellige klasser fungere helt, der er derfor skrevet test</w:t>
-      </w:r>
-      <w:bookmarkStart w:id="0" w:name="_GoBack"/>
-      <w:bookmarkEnd w:id="0"/>
-      <w:r>
-        <w:t xml:space="preserve"> drivers til hver klasse der interagere med en anden klasse for at teste denne integrering.</w:t>
+        <w:t>-up strategi for at sikre at funktionaliteten mellem de forskellige klasser fungere helt, der er derfor skrevet test drivers til hver klasse der interagere med en anden klasse for at teste denne integrering.</w:t>
       </w:r>
     </w:p>
     <w:sectPr>
@@ -853,6 +1306,25 @@
       <w:contextualSpacing/>
     </w:pPr>
   </w:style>
+  <w:style w:type="paragraph" w:styleId="Caption">
+    <w:name w:val="caption"/>
+    <w:basedOn w:val="Normal"/>
+    <w:next w:val="Normal"/>
+    <w:uiPriority w:val="35"/>
+    <w:unhideWhenUsed/>
+    <w:qFormat/>
+    <w:rsid w:val="000C70A9"/>
+    <w:pPr>
+      <w:spacing w:after="200" w:line="240" w:lineRule="auto"/>
+    </w:pPr>
+    <w:rPr>
+      <w:i/>
+      <w:iCs/>
+      <w:color w:val="44546A" w:themeColor="text2"/>
+      <w:sz w:val="18"/>
+      <w:szCs w:val="18"/>
+    </w:rPr>
+  </w:style>
 </w:styles>
 </file>
 

</xml_diff>